<commit_message>
ALS closing date changed on application form
</commit_message>
<xml_diff>
--- a/files/als.docx
+++ b/files/als.docx
@@ -3,8 +3,6 @@
 <w:document xmlns:wpc="http://schemas.microsoft.com/office/word/2010/wordprocessingCanvas" xmlns:mc="http://schemas.openxmlformats.org/markup-compatibility/2006" xmlns:o="urn:schemas-microsoft-com:office:office" xmlns:r="http://schemas.openxmlformats.org/officeDocument/2006/relationships" xmlns:m="http://schemas.openxmlformats.org/officeDocument/2006/math" xmlns:v="urn:schemas-microsoft-com:vml" xmlns:wp14="http://schemas.microsoft.com/office/word/2010/wordprocessingDrawing" xmlns:wp="http://schemas.openxmlformats.org/drawingml/2006/wordprocessingDrawing" xmlns:w10="urn:schemas-microsoft-com:office:word" xmlns:w="http://schemas.openxmlformats.org/wordprocessingml/2006/main" xmlns:w14="http://schemas.microsoft.com/office/word/2010/wordml" xmlns:w15="http://schemas.microsoft.com/office/word/2012/wordml" xmlns:wpg="http://schemas.microsoft.com/office/word/2010/wordprocessingGroup" xmlns:wpi="http://schemas.microsoft.com/office/word/2010/wordprocessingInk" xmlns:wne="http://schemas.microsoft.com/office/word/2006/wordml" xmlns:wps="http://schemas.microsoft.com/office/word/2010/wordprocessingShape" mc:Ignorable="w14 w15 wp14">
   <w:body>
     <w:p>
-      <w:bookmarkStart w:id="0" w:name="_GoBack"/>
-      <w:bookmarkEnd w:id="0"/>
       <w:r>
         <w:rPr>
           <w:rFonts w:ascii="Helvetica" w:hAnsi="Helvetica" w:cs="Arial"/>
@@ -470,11 +468,6 @@
               <w:jc w:val="both"/>
             </w:pPr>
           </w:p>
-          <w:p>
-            <w:pPr>
-              <w:jc w:val="both"/>
-            </w:pPr>
-          </w:p>
         </w:tc>
       </w:tr>
     </w:tbl>
@@ -569,11 +562,8 @@
             <w:pPr>
               <w:jc w:val="both"/>
             </w:pPr>
-          </w:p>
-          <w:p>
-            <w:pPr>
-              <w:jc w:val="both"/>
-            </w:pPr>
+            <w:bookmarkStart w:id="0" w:name="_GoBack"/>
+            <w:bookmarkEnd w:id="0"/>
           </w:p>
           <w:p>
             <w:pPr>
@@ -638,7 +628,25 @@
         <w:rPr>
           <w:b/>
         </w:rPr>
-        <w:t xml:space="preserve">Friday 29 January. </w:t>
+        <w:t>Monday 1st Febr</w:t>
+      </w:r>
+      <w:r>
+        <w:rPr>
+          <w:b/>
+        </w:rPr>
+        <w:t>uary</w:t>
+      </w:r>
+      <w:r>
+        <w:rPr>
+          <w:b/>
+        </w:rPr>
+        <w:t xml:space="preserve"> (midnight)</w:t>
+      </w:r>
+      <w:r>
+        <w:rPr>
+          <w:b/>
+        </w:rPr>
+        <w:t xml:space="preserve">. </w:t>
       </w:r>
     </w:p>
     <w:sectPr>
@@ -2261,6 +2269,15 @@
 </file>
 
 <file path=customXml/item1.xml><?xml version="1.0" encoding="utf-8"?>
+<?mso-contentType ?>
+<FormTemplates xmlns="http://schemas.microsoft.com/sharepoint/v3/contenttype/forms">
+  <Display>DocumentLibraryForm</Display>
+  <Edit>DocumentLibraryForm</Edit>
+  <New>DocumentLibraryForm</New>
+</FormTemplates>
+</file>
+
+<file path=customXml/item2.xml><?xml version="1.0" encoding="utf-8"?>
 <ct:contentTypeSchema xmlns:ct="http://schemas.microsoft.com/office/2006/metadata/contentType" xmlns:ma="http://schemas.microsoft.com/office/2006/metadata/properties/metaAttributes" ct:_="" ma:_="" ma:contentTypeName="Document" ma:contentTypeID="0x0101005EC403771C6BB044816509B2491951F6" ma:contentTypeVersion="3" ma:contentTypeDescription="Create a new document." ma:contentTypeScope="" ma:versionID="9c71d61a7f8f5d7dd96b8df8c8ab6a93">
   <xsd:schema xmlns:xsd="http://www.w3.org/2001/XMLSchema" xmlns:xs="http://www.w3.org/2001/XMLSchema" xmlns:p="http://schemas.microsoft.com/office/2006/metadata/properties" xmlns:ns2="2540b81c-7825-4d24-a6e6-2f2b9a023401" targetNamespace="http://schemas.microsoft.com/office/2006/metadata/properties" ma:root="true" ma:fieldsID="47cb2d0532f5ad262c4bc24962f1f6c4" ns2:_="">
     <xsd:import namespace="2540b81c-7825-4d24-a6e6-2f2b9a023401"/>
@@ -2414,15 +2431,6 @@
 </ct:contentTypeSchema>
 </file>
 
-<file path=customXml/item2.xml><?xml version="1.0" encoding="utf-8"?>
-<?mso-contentType ?>
-<FormTemplates xmlns="http://schemas.microsoft.com/sharepoint/v3/contenttype/forms">
-  <Display>DocumentLibraryForm</Display>
-  <Edit>DocumentLibraryForm</Edit>
-  <New>DocumentLibraryForm</New>
-</FormTemplates>
-</file>
-
 <file path=customXml/item3.xml><?xml version="1.0" encoding="utf-8"?>
 <p:properties xmlns:p="http://schemas.microsoft.com/office/2006/metadata/properties" xmlns:xsi="http://www.w3.org/2001/XMLSchema-instance" xmlns:pc="http://schemas.microsoft.com/office/infopath/2007/PartnerControls">
   <documentManagement/>
@@ -2434,6 +2442,14 @@
 </file>
 
 <file path=customXml/itemProps1.xml><?xml version="1.0" encoding="utf-8"?>
+<ds:datastoreItem xmlns:ds="http://schemas.openxmlformats.org/officeDocument/2006/customXml" ds:itemID="{85F54917-4221-4BAF-A133-F511F071D228}">
+  <ds:schemaRefs>
+    <ds:schemaRef ds:uri="http://schemas.microsoft.com/sharepoint/v3/contenttype/forms"/>
+  </ds:schemaRefs>
+</ds:datastoreItem>
+</file>
+
+<file path=customXml/itemProps2.xml><?xml version="1.0" encoding="utf-8"?>
 <ds:datastoreItem xmlns:ds="http://schemas.openxmlformats.org/officeDocument/2006/customXml" ds:itemID="{D303A770-6CA6-45F2-994D-8A671280D04B}">
   <ds:schemaRefs>
     <ds:schemaRef ds:uri="http://schemas.microsoft.com/office/2006/metadata/contentType"/>
@@ -2451,14 +2467,6 @@
 </ds:datastoreItem>
 </file>
 
-<file path=customXml/itemProps2.xml><?xml version="1.0" encoding="utf-8"?>
-<ds:datastoreItem xmlns:ds="http://schemas.openxmlformats.org/officeDocument/2006/customXml" ds:itemID="{85F54917-4221-4BAF-A133-F511F071D228}">
-  <ds:schemaRefs>
-    <ds:schemaRef ds:uri="http://schemas.microsoft.com/sharepoint/v3/contenttype/forms"/>
-  </ds:schemaRefs>
-</ds:datastoreItem>
-</file>
-
 <file path=customXml/itemProps3.xml><?xml version="1.0" encoding="utf-8"?>
 <ds:datastoreItem xmlns:ds="http://schemas.openxmlformats.org/officeDocument/2006/customXml" ds:itemID="{7612D377-EC94-47A3-8C64-1984B03CEAB0}">
   <ds:schemaRefs>
@@ -2469,7 +2477,7 @@
 </file>
 
 <file path=customXml/itemProps4.xml><?xml version="1.0" encoding="utf-8"?>
-<ds:datastoreItem xmlns:ds="http://schemas.openxmlformats.org/officeDocument/2006/customXml" ds:itemID="{01616183-BF36-4F69-849B-0F0A309C065C}">
+<ds:datastoreItem xmlns:ds="http://schemas.openxmlformats.org/officeDocument/2006/customXml" ds:itemID="{FAA212D5-4E47-4279-9A52-7F37039F0271}">
   <ds:schemaRefs>
     <ds:schemaRef ds:uri="http://schemas.openxmlformats.org/officeDocument/2006/bibliography"/>
   </ds:schemaRefs>

</xml_diff>